<commit_message>
Word Document containing report and link
</commit_message>
<xml_diff>
--- a/Capstone Project Initial Report Preeti Dubey.docx
+++ b/Capstone Project Initial Report Preeti Dubey.docx
@@ -178,7 +178,44 @@
           <w:kern w:val="0"/>
           <w14:ligatures w14:val="none"/>
         </w:rPr>
-        <w:t>Time Period: Covers cases from early 2020 to 2023</w:t>
+        <w:t xml:space="preserve">Source: </w:t>
+      </w:r>
+      <w:hyperlink r:id="rId5" w:history="1">
+        <w:r>
+          <w:rPr>
+            <w:rStyle w:val="Hyperlink"/>
+            <w:rFonts w:ascii="Times New Roman" w:eastAsia="Times New Roman" w:hAnsi="Times New Roman" w:cs="Times New Roman"/>
+            <w:kern w:val="0"/>
+            <w14:ligatures w14:val="none"/>
+          </w:rPr>
+          <w:t>Kag</w:t>
+        </w:r>
+        <w:r>
+          <w:rPr>
+            <w:rStyle w:val="Hyperlink"/>
+            <w:rFonts w:ascii="Times New Roman" w:eastAsia="Times New Roman" w:hAnsi="Times New Roman" w:cs="Times New Roman"/>
+            <w:kern w:val="0"/>
+            <w14:ligatures w14:val="none"/>
+          </w:rPr>
+          <w:t>g</w:t>
+        </w:r>
+        <w:r>
+          <w:rPr>
+            <w:rStyle w:val="Hyperlink"/>
+            <w:rFonts w:ascii="Times New Roman" w:eastAsia="Times New Roman" w:hAnsi="Times New Roman" w:cs="Times New Roman"/>
+            <w:kern w:val="0"/>
+            <w14:ligatures w14:val="none"/>
+          </w:rPr>
+          <w:t>le</w:t>
+        </w:r>
+      </w:hyperlink>
+      <w:r>
+        <w:rPr>
+          <w:rFonts w:ascii="Times New Roman" w:eastAsia="Times New Roman" w:hAnsi="Times New Roman" w:cs="Times New Roman"/>
+          <w:kern w:val="0"/>
+          <w14:ligatures w14:val="none"/>
+        </w:rPr>
+        <w:t xml:space="preserve"> </w:t>
       </w:r>
     </w:p>
     <w:p>
@@ -200,15 +237,7 @@
           <w:kern w:val="0"/>
           <w14:ligatures w14:val="none"/>
         </w:rPr>
-        <w:t xml:space="preserve">Target Variable: New COVID-19 cases reported </w:t>
-      </w:r>
-      <w:r>
-        <w:rPr>
-          <w:rFonts w:ascii="Times New Roman" w:eastAsia="Times New Roman" w:hAnsi="Times New Roman" w:cs="Times New Roman"/>
-          <w:kern w:val="0"/>
-          <w14:ligatures w14:val="none"/>
-        </w:rPr>
-        <w:t>daily</w:t>
+        <w:t>Time Period: Covers cases from early 2020 to 2023</w:t>
       </w:r>
     </w:p>
     <w:p>
@@ -230,10 +259,15 @@
           <w:kern w:val="0"/>
           <w14:ligatures w14:val="none"/>
         </w:rPr>
-        <w:t xml:space="preserve">Data Size: </w:t>
-      </w:r>
-      <w:r>
-        <w:t>It consists of 57,840 entries and 8 columns.</w:t>
+        <w:t xml:space="preserve">Target Variable: New COVID-19 cases reported </w:t>
+      </w:r>
+      <w:r>
+        <w:rPr>
+          <w:rFonts w:ascii="Times New Roman" w:eastAsia="Times New Roman" w:hAnsi="Times New Roman" w:cs="Times New Roman"/>
+          <w:kern w:val="0"/>
+          <w14:ligatures w14:val="none"/>
+        </w:rPr>
+        <w:t>daily</w:t>
       </w:r>
     </w:p>
     <w:p>
@@ -255,6 +289,31 @@
           <w:kern w:val="0"/>
           <w14:ligatures w14:val="none"/>
         </w:rPr>
+        <w:t xml:space="preserve">Data Size: </w:t>
+      </w:r>
+      <w:r>
+        <w:t>It consists of 57,840 entries and 8 columns.</w:t>
+      </w:r>
+    </w:p>
+    <w:p>
+      <w:pPr>
+        <w:numPr>
+          <w:ilvl w:val="0"/>
+          <w:numId w:val="1"/>
+        </w:numPr>
+        <w:spacing w:before="100" w:beforeAutospacing="1" w:after="100" w:afterAutospacing="1" w:line="240" w:lineRule="auto"/>
+        <w:rPr>
+          <w:rFonts w:ascii="Times New Roman" w:eastAsia="Times New Roman" w:hAnsi="Times New Roman" w:cs="Times New Roman"/>
+          <w:kern w:val="0"/>
+          <w14:ligatures w14:val="none"/>
+        </w:rPr>
+      </w:pPr>
+      <w:r>
+        <w:rPr>
+          <w:rFonts w:ascii="Times New Roman" w:eastAsia="Times New Roman" w:hAnsi="Times New Roman" w:cs="Times New Roman"/>
+          <w:kern w:val="0"/>
+          <w14:ligatures w14:val="none"/>
+        </w:rPr>
         <w:t>Data Preprocessing: Handled missing values, ensured stationarity and applied log transformation for stabilization</w:t>
       </w:r>
     </w:p>
@@ -518,7 +577,6 @@
           <w:kern w:val="0"/>
           <w14:ligatures w14:val="none"/>
         </w:rPr>
-        <w:lastRenderedPageBreak/>
         <w:t>4. Model Evaluation</w:t>
       </w:r>
     </w:p>
@@ -1535,6 +1593,7 @@
           <w:kern w:val="0"/>
           <w14:ligatures w14:val="none"/>
         </w:rPr>
+        <w:lastRenderedPageBreak/>
         <w:t xml:space="preserve">The </w:t>
       </w:r>
       <w:r>
@@ -1576,7 +1635,6 @@
           <w:kern w:val="0"/>
           <w14:ligatures w14:val="none"/>
         </w:rPr>
-        <w:lastRenderedPageBreak/>
         <w:t>6. Visual Insights</w:t>
       </w:r>
     </w:p>
@@ -1845,8 +1903,57 @@
           <w:kern w:val="0"/>
           <w14:ligatures w14:val="none"/>
         </w:rPr>
-        <w:t xml:space="preserve"> notebook:</w:t>
-      </w:r>
+        <w:t xml:space="preserve"> notebook</w:t>
+      </w:r>
+    </w:p>
+    <w:p>
+      <w:pPr>
+        <w:spacing w:before="100" w:beforeAutospacing="1" w:after="100" w:afterAutospacing="1" w:line="240" w:lineRule="auto"/>
+        <w:rPr>
+          <w:rFonts w:ascii="Times New Roman" w:eastAsia="Times New Roman" w:hAnsi="Times New Roman" w:cs="Times New Roman"/>
+          <w:b/>
+          <w:bCs/>
+          <w:kern w:val="0"/>
+          <w14:ligatures w14:val="none"/>
+        </w:rPr>
+      </w:pPr>
+      <w:hyperlink r:id="rId6" w:history="1">
+        <w:r>
+          <w:rPr>
+            <w:rStyle w:val="Hyperlink"/>
+            <w:rFonts w:ascii="Times New Roman" w:eastAsia="Times New Roman" w:hAnsi="Times New Roman" w:cs="Times New Roman"/>
+            <w:b/>
+            <w:bCs/>
+            <w:kern w:val="0"/>
+            <w14:ligatures w14:val="none"/>
+          </w:rPr>
+          <w:t>https://github.com/preetikumar20/Capstone_Covid19/blob/ac8c34bb6a10d9860434f838e5dfcb858895507f/prompt_final.ipynb</w:t>
+        </w:r>
+      </w:hyperlink>
+    </w:p>
+    <w:p>
+      <w:pPr>
+        <w:spacing w:before="100" w:beforeAutospacing="1" w:after="100" w:afterAutospacing="1" w:line="240" w:lineRule="auto"/>
+        <w:rPr>
+          <w:rFonts w:ascii="Times New Roman" w:eastAsia="Times New Roman" w:hAnsi="Times New Roman" w:cs="Times New Roman"/>
+          <w:b/>
+          <w:bCs/>
+          <w:kern w:val="0"/>
+          <w14:ligatures w14:val="none"/>
+        </w:rPr>
+      </w:pPr>
+    </w:p>
+    <w:p>
+      <w:pPr>
+        <w:spacing w:before="100" w:beforeAutospacing="1" w:after="100" w:afterAutospacing="1" w:line="240" w:lineRule="auto"/>
+        <w:rPr>
+          <w:rFonts w:ascii="Times New Roman" w:eastAsia="Times New Roman" w:hAnsi="Times New Roman" w:cs="Times New Roman"/>
+          <w:b/>
+          <w:bCs/>
+          <w:kern w:val="0"/>
+          <w14:ligatures w14:val="none"/>
+        </w:rPr>
+      </w:pPr>
     </w:p>
     <w:p>
       <w:pPr>
@@ -4807,6 +4914,41 @@
       <w:bCs/>
     </w:rPr>
   </w:style>
+  <w:style w:type="character" w:styleId="Hyperlink">
+    <w:name w:val="Hyperlink"/>
+    <w:basedOn w:val="DefaultParagraphFont"/>
+    <w:uiPriority w:val="99"/>
+    <w:unhideWhenUsed/>
+    <w:rsid w:val="00857543"/>
+    <w:rPr>
+      <w:color w:val="467886" w:themeColor="hyperlink"/>
+      <w:u w:val="single"/>
+    </w:rPr>
+  </w:style>
+  <w:style w:type="character" w:styleId="UnresolvedMention">
+    <w:name w:val="Unresolved Mention"/>
+    <w:basedOn w:val="DefaultParagraphFont"/>
+    <w:uiPriority w:val="99"/>
+    <w:semiHidden/>
+    <w:unhideWhenUsed/>
+    <w:rsid w:val="00857543"/>
+    <w:rPr>
+      <w:color w:val="605E5C"/>
+      <w:shd w:val="clear" w:color="auto" w:fill="E1DFDD"/>
+    </w:rPr>
+  </w:style>
+  <w:style w:type="character" w:styleId="FollowedHyperlink">
+    <w:name w:val="FollowedHyperlink"/>
+    <w:basedOn w:val="DefaultParagraphFont"/>
+    <w:uiPriority w:val="99"/>
+    <w:semiHidden/>
+    <w:unhideWhenUsed/>
+    <w:rsid w:val="00857543"/>
+    <w:rPr>
+      <w:color w:val="96607D" w:themeColor="followedHyperlink"/>
+      <w:u w:val="single"/>
+    </w:rPr>
+  </w:style>
 </w:styles>
 </file>
 

</xml_diff>